<commit_message>
Updates DB Test spec with correct DB limits
</commit_message>
<xml_diff>
--- a/docs/Deliverables/Test Specification/Database Test Specification/SE_11_TS_02.docx
+++ b/docs/Deliverables/Test Specification/Database Test Specification/SE_11_TS_02.docx
@@ -305,7 +305,7 @@
           <w:rFonts w:cs="Arial"/>
           <w:noProof/>
         </w:rPr>
-        <w:t>2014-11-10</w:t>
+        <w:t>2014-11-13</w:t>
       </w:r>
       <w:r>
         <w:rPr>
@@ -483,8 +483,6 @@
           <w:u w:val="single"/>
         </w:rPr>
       </w:pPr>
-      <w:bookmarkStart w:id="0" w:name="_GoBack"/>
-      <w:bookmarkEnd w:id="0"/>
     </w:p>
     <w:p>
       <w:pPr>
@@ -1300,7 +1298,7 @@
                 <w:noProof/>
                 <w:webHidden/>
               </w:rPr>
-              <w:t>8</w:t>
+              <w:t>7</w:t>
             </w:r>
             <w:r>
               <w:rPr>
@@ -1687,26 +1685,61 @@
         </w:rPr>
         <w:br w:type="page"/>
       </w:r>
-      <w:bookmarkStart w:id="1" w:name="_Toc403075177"/>
+      <w:bookmarkStart w:id="0" w:name="_Toc403075177"/>
       <w:r>
         <w:lastRenderedPageBreak/>
         <w:t>Introduction</w:t>
       </w:r>
+      <w:bookmarkEnd w:id="0"/>
+    </w:p>
+    <w:p>
+      <w:pPr>
+        <w:pStyle w:val="Heading2"/>
+        <w:rPr>
+          <w:rFonts w:cs="Arial"/>
+        </w:rPr>
+      </w:pPr>
+      <w:bookmarkStart w:id="1" w:name="_Toc403075178"/>
+      <w:r>
+        <w:rPr>
+          <w:rFonts w:cs="Arial"/>
+        </w:rPr>
+        <w:t>Purpose of Document</w:t>
+      </w:r>
       <w:bookmarkEnd w:id="1"/>
     </w:p>
     <w:p>
       <w:pPr>
+        <w:rPr>
+          <w:rFonts w:cs="Arial"/>
+        </w:rPr>
+      </w:pPr>
+      <w:r>
+        <w:rPr>
+          <w:rFonts w:cs="Arial"/>
+        </w:rPr>
+        <w:t>The</w:t>
+      </w:r>
+      <w:r>
+        <w:rPr>
+          <w:rFonts w:cs="Arial"/>
+        </w:rPr>
+        <w:t xml:space="preserve"> purpose of this document is to give a comprehensive guide to the tests we will carry out on our database once we reach the testing phase. </w:t>
+      </w:r>
+    </w:p>
+    <w:p>
+      <w:pPr>
         <w:pStyle w:val="Heading2"/>
         <w:rPr>
           <w:rFonts w:cs="Arial"/>
         </w:rPr>
       </w:pPr>
-      <w:bookmarkStart w:id="2" w:name="_Toc403075178"/>
+      <w:bookmarkStart w:id="2" w:name="_Toc403075179"/>
       <w:r>
         <w:rPr>
           <w:rFonts w:cs="Arial"/>
         </w:rPr>
-        <w:t>Purpose of Document</w:t>
+        <w:t>Scope</w:t>
       </w:r>
       <w:bookmarkEnd w:id="2"/>
     </w:p>
@@ -1720,41 +1753,6 @@
         <w:rPr>
           <w:rFonts w:cs="Arial"/>
         </w:rPr>
-        <w:t>The</w:t>
-      </w:r>
-      <w:r>
-        <w:rPr>
-          <w:rFonts w:cs="Arial"/>
-        </w:rPr>
-        <w:t xml:space="preserve"> purpose of this document is to give a comprehensive guide to the tests we will carry out on our database once we reach the testing phase. </w:t>
-      </w:r>
-    </w:p>
-    <w:p>
-      <w:pPr>
-        <w:pStyle w:val="Heading2"/>
-        <w:rPr>
-          <w:rFonts w:cs="Arial"/>
-        </w:rPr>
-      </w:pPr>
-      <w:bookmarkStart w:id="3" w:name="_Toc403075179"/>
-      <w:r>
-        <w:rPr>
-          <w:rFonts w:cs="Arial"/>
-        </w:rPr>
-        <w:t>Scope</w:t>
-      </w:r>
-      <w:bookmarkEnd w:id="3"/>
-    </w:p>
-    <w:p>
-      <w:pPr>
-        <w:rPr>
-          <w:rFonts w:cs="Arial"/>
-        </w:rPr>
-      </w:pPr>
-      <w:r>
-        <w:rPr>
-          <w:rFonts w:cs="Arial"/>
-        </w:rPr>
         <w:t>This document aims to be</w:t>
       </w:r>
       <w:r>
@@ -1772,14 +1770,14 @@
           <w:u w:val="single"/>
         </w:rPr>
       </w:pPr>
-      <w:bookmarkStart w:id="4" w:name="_Toc403075180"/>
+      <w:bookmarkStart w:id="3" w:name="_Toc403075180"/>
       <w:r>
         <w:rPr>
           <w:rFonts w:cs="Arial"/>
         </w:rPr>
         <w:t>Objectives</w:t>
       </w:r>
-      <w:bookmarkEnd w:id="4"/>
+      <w:bookmarkEnd w:id="3"/>
     </w:p>
     <w:p>
       <w:pPr>
@@ -2007,12 +2005,12 @@
       <w:pPr>
         <w:pStyle w:val="Heading1"/>
       </w:pPr>
-      <w:bookmarkStart w:id="5" w:name="_Toc403075181"/>
+      <w:bookmarkStart w:id="4" w:name="_Toc403075181"/>
       <w:r>
         <w:lastRenderedPageBreak/>
         <w:t>Database Test Specification</w:t>
       </w:r>
-      <w:bookmarkEnd w:id="5"/>
+      <w:bookmarkEnd w:id="4"/>
     </w:p>
     <w:p>
       <w:pPr>
@@ -2025,11 +2023,11 @@
       <w:pPr>
         <w:pStyle w:val="Heading3"/>
       </w:pPr>
-      <w:bookmarkStart w:id="6" w:name="_Toc403075182"/>
+      <w:bookmarkStart w:id="5" w:name="_Toc403075182"/>
       <w:r>
         <w:t>2.1 Recordings Table</w:t>
       </w:r>
-      <w:bookmarkEnd w:id="6"/>
+      <w:bookmarkEnd w:id="5"/>
     </w:p>
     <w:p/>
     <w:tbl>
@@ -2720,12 +2718,12 @@
       <w:pPr>
         <w:pStyle w:val="Heading3"/>
       </w:pPr>
-      <w:bookmarkStart w:id="7" w:name="_Toc403075183"/>
+      <w:bookmarkStart w:id="6" w:name="_Toc403075183"/>
       <w:r>
         <w:lastRenderedPageBreak/>
         <w:t>2.2 Reserves Table</w:t>
       </w:r>
-      <w:bookmarkEnd w:id="7"/>
+      <w:bookmarkEnd w:id="6"/>
     </w:p>
     <w:p/>
     <w:tbl>
@@ -3312,7 +3310,15 @@
                 <w:sz w:val="22"/>
                 <w:szCs w:val="22"/>
               </w:rPr>
-              <w:t>Enter a name of length greater than 255</w:t>
+              <w:t>Enter a</w:t>
+            </w:r>
+            <w:r>
+              <w:rPr>
+                <w:rFonts w:ascii="Arial" w:hAnsi="Arial" w:cs="Arial"/>
+                <w:sz w:val="22"/>
+                <w:szCs w:val="22"/>
+              </w:rPr>
+              <w:t xml:space="preserve"> name of length greater than 50 </w:t>
             </w:r>
           </w:p>
         </w:tc>
@@ -4397,11 +4403,11 @@
       <w:pPr>
         <w:pStyle w:val="Heading3"/>
       </w:pPr>
-      <w:bookmarkStart w:id="8" w:name="_Toc403075184"/>
+      <w:bookmarkStart w:id="7" w:name="_Toc403075184"/>
       <w:r>
         <w:t>2.3 Species Table</w:t>
       </w:r>
-      <w:bookmarkEnd w:id="8"/>
+      <w:bookmarkEnd w:id="7"/>
     </w:p>
     <w:p/>
     <w:tbl>
@@ -4791,7 +4797,10 @@
           </w:tcPr>
           <w:p>
             <w:r>
-              <w:t xml:space="preserve">Check if database can store a common name past the </w:t>
+              <w:t>Check if database can store a c</w:t>
+            </w:r>
+            <w:r>
+              <w:t xml:space="preserve">ommon name past the </w:t>
             </w:r>
             <w:proofErr w:type="spellStart"/>
             <w:r>
@@ -4799,7 +4808,10 @@
             </w:r>
             <w:proofErr w:type="spellEnd"/>
             <w:r>
-              <w:t xml:space="preserve"> (255) limit.</w:t>
+              <w:t xml:space="preserve"> (50</w:t>
+            </w:r>
+            <w:r>
+              <w:t>) limit.</w:t>
             </w:r>
           </w:p>
         </w:tc>
@@ -4819,7 +4831,13 @@
           </w:tcPr>
           <w:p>
             <w:r>
-              <w:t>Enter a common name of the species which is beyond the 255 character limit.</w:t>
+              <w:t>Enter a common name of the</w:t>
+            </w:r>
+            <w:r>
+              <w:t xml:space="preserve"> species which is beyond the 50</w:t>
+            </w:r>
+            <w:r>
+              <w:t xml:space="preserve"> character limit.</w:t>
             </w:r>
           </w:p>
         </w:tc>
@@ -5074,7 +5092,10 @@
           </w:tcPr>
           <w:p>
             <w:r>
-              <w:t xml:space="preserve">Check if database can store a Latin name past the </w:t>
+              <w:t xml:space="preserve">Check if database can store a </w:t>
+            </w:r>
+            <w:r>
+              <w:t xml:space="preserve">Latin name past the </w:t>
             </w:r>
             <w:proofErr w:type="spellStart"/>
             <w:r>
@@ -5082,7 +5103,10 @@
             </w:r>
             <w:proofErr w:type="spellEnd"/>
             <w:r>
-              <w:t xml:space="preserve"> (255) limit.</w:t>
+              <w:t xml:space="preserve"> (100</w:t>
+            </w:r>
+            <w:r>
+              <w:t>) limit.</w:t>
             </w:r>
           </w:p>
         </w:tc>
@@ -5102,7 +5126,13 @@
           </w:tcPr>
           <w:p>
             <w:r>
-              <w:t>Enter a Latin name of the species which is beyond the 255 character limit.</w:t>
+              <w:t>Enter a Latin name of the</w:t>
+            </w:r>
+            <w:r>
+              <w:t xml:space="preserve"> species which is beyond the 100</w:t>
+            </w:r>
+            <w:r>
+              <w:t xml:space="preserve"> character limit.</w:t>
             </w:r>
           </w:p>
         </w:tc>
@@ -5345,11 +5375,11 @@
       <w:pPr>
         <w:pStyle w:val="Heading3"/>
       </w:pPr>
-      <w:bookmarkStart w:id="9" w:name="_Toc403075185"/>
+      <w:bookmarkStart w:id="8" w:name="_Toc403075185"/>
       <w:r>
         <w:t>2.4 Species Occurrence Table</w:t>
       </w:r>
-      <w:bookmarkEnd w:id="9"/>
+      <w:bookmarkEnd w:id="8"/>
     </w:p>
     <w:p/>
     <w:tbl>
@@ -6249,7 +6279,13 @@
               <w:spacing w:line="240" w:lineRule="auto"/>
             </w:pPr>
             <w:r>
-              <w:t>An invalid longitude which exceeds the 255 character limit</w:t>
+              <w:t>An invalid</w:t>
+            </w:r>
+            <w:r>
+              <w:t xml:space="preserve"> longitude which exceeds the 20</w:t>
+            </w:r>
+            <w:r>
+              <w:t xml:space="preserve"> character limit</w:t>
             </w:r>
           </w:p>
         </w:tc>
@@ -6502,7 +6538,13 @@
               <w:spacing w:line="240" w:lineRule="auto"/>
             </w:pPr>
             <w:r>
-              <w:t>An invalid latitude which exceeds the 255 character limit</w:t>
+              <w:t xml:space="preserve">An invalid latitude which </w:t>
+            </w:r>
+            <w:r>
+              <w:t>exceeds the 20</w:t>
+            </w:r>
+            <w:r>
+              <w:t xml:space="preserve"> character limit</w:t>
             </w:r>
           </w:p>
         </w:tc>
@@ -7608,12 +7650,12 @@
       <w:pPr>
         <w:pStyle w:val="Heading3"/>
       </w:pPr>
-      <w:bookmarkStart w:id="10" w:name="_Toc403075186"/>
+      <w:bookmarkStart w:id="9" w:name="_Toc403075186"/>
       <w:r>
         <w:lastRenderedPageBreak/>
         <w:t>2.5 Users Table</w:t>
       </w:r>
-      <w:bookmarkEnd w:id="10"/>
+      <w:bookmarkEnd w:id="9"/>
     </w:p>
     <w:tbl>
       <w:tblPr>
@@ -7630,12 +7672,12 @@
         <w:tblLook w:val="0600" w:firstRow="0" w:lastRow="0" w:firstColumn="0" w:lastColumn="0" w:noHBand="1" w:noVBand="1"/>
       </w:tblPr>
       <w:tblGrid>
-        <w:gridCol w:w="694"/>
+        <w:gridCol w:w="692"/>
         <w:gridCol w:w="939"/>
-        <w:gridCol w:w="1515"/>
-        <w:gridCol w:w="2466"/>
-        <w:gridCol w:w="1763"/>
-        <w:gridCol w:w="1629"/>
+        <w:gridCol w:w="1518"/>
+        <w:gridCol w:w="2459"/>
+        <w:gridCol w:w="1766"/>
+        <w:gridCol w:w="1632"/>
       </w:tblGrid>
       <w:tr>
         <w:trPr>
@@ -7994,7 +8036,13 @@
               <w:spacing w:line="240" w:lineRule="auto"/>
             </w:pPr>
             <w:r>
-              <w:t>An invalid email which exceeds the 255 character limit</w:t>
+              <w:t>An inv</w:t>
+            </w:r>
+            <w:r>
+              <w:t>alid email which exceeds the 254</w:t>
+            </w:r>
+            <w:r>
+              <w:t xml:space="preserve"> character limit</w:t>
             </w:r>
           </w:p>
         </w:tc>
@@ -8502,7 +8550,13 @@
               <w:spacing w:line="240" w:lineRule="auto"/>
             </w:pPr>
             <w:r>
-              <w:t>An invalid name which exceeds the 255 character limit</w:t>
+              <w:t>An in</w:t>
+            </w:r>
+            <w:r>
+              <w:t>valid name which exceeds the 50</w:t>
+            </w:r>
+            <w:r>
+              <w:t xml:space="preserve"> character limit</w:t>
             </w:r>
           </w:p>
         </w:tc>
@@ -8753,7 +8807,15 @@
               <w:spacing w:line="240" w:lineRule="auto"/>
             </w:pPr>
             <w:r>
-              <w:t>An invalid phone number which exceeds the 255 character limit</w:t>
+              <w:t>An invalid ph</w:t>
+            </w:r>
+            <w:r>
+              <w:t>one number which exceeds the 25</w:t>
+            </w:r>
+            <w:bookmarkStart w:id="10" w:name="_GoBack"/>
+            <w:bookmarkEnd w:id="10"/>
+            <w:r>
+              <w:t xml:space="preserve"> character limit</w:t>
             </w:r>
           </w:p>
         </w:tc>
@@ -12073,7 +12135,7 @@
     <w:charset w:val="00"/>
     <w:family w:val="roman"/>
     <w:pitch w:val="variable"/>
-    <w:sig w:usb0="E0002AFF" w:usb1="C0007841" w:usb2="00000009" w:usb3="00000000" w:csb0="000001FF" w:csb1="00000000"/>
+    <w:sig w:usb0="E0002EFF" w:usb1="C0007843" w:usb2="00000009" w:usb3="00000000" w:csb0="000001FF" w:csb1="00000000"/>
   </w:font>
   <w:font w:name="Courier New">
     <w:panose1 w:val="02070309020205020404"/>
@@ -12156,6 +12218,7 @@
     <w:rsid w:val="00211715"/>
     <w:rsid w:val="00280B50"/>
     <w:rsid w:val="004F58E6"/>
+    <w:rsid w:val="007424AF"/>
     <w:rsid w:val="009B395C"/>
   </w:rsids>
   <m:mathPr>
@@ -12919,7 +12982,7 @@
 </file>
 
 <file path=customXml/itemProps2.xml><?xml version="1.0" encoding="utf-8"?>
-<ds:datastoreItem xmlns:ds="http://schemas.openxmlformats.org/officeDocument/2006/customXml" ds:itemID="{0FA60C7C-6EED-4DD9-90C9-34D3AF00A0EC}">
+<ds:datastoreItem xmlns:ds="http://schemas.openxmlformats.org/officeDocument/2006/customXml" ds:itemID="{53AD56A1-2650-4C4B-B5A2-5C624E35BDAE}">
   <ds:schemaRefs>
     <ds:schemaRef ds:uri="http://schemas.openxmlformats.org/officeDocument/2006/bibliography"/>
   </ds:schemaRefs>

</xml_diff>

<commit_message>
Updated DB Test Spec
Fixes #8. Updated authors and subsection numeration.
</commit_message>
<xml_diff>
--- a/docs/Deliverables/Test Specification/Database Test Specification/SE_11_TS_02.docx
+++ b/docs/Deliverables/Test Specification/Database Test Specification/SE_11_TS_02.docx
@@ -194,6 +194,102 @@
         </w:rPr>
         <w:t>Kieran Dunbar (kid10)</w:t>
       </w:r>
+      <w:r>
+        <w:rPr>
+          <w:rFonts w:cs="Arial"/>
+        </w:rPr>
+        <w:t>,</w:t>
+      </w:r>
+    </w:p>
+    <w:p>
+      <w:pPr>
+        <w:tabs>
+          <w:tab w:val="left" w:pos="720"/>
+          <w:tab w:val="left" w:pos="1440"/>
+          <w:tab w:val="left" w:pos="2160"/>
+          <w:tab w:val="left" w:pos="2880"/>
+          <w:tab w:val="left" w:pos="3600"/>
+          <w:tab w:val="left" w:pos="4320"/>
+          <w:tab w:val="left" w:pos="5040"/>
+          <w:tab w:val="left" w:pos="5760"/>
+          <w:tab w:val="left" w:pos="7275"/>
+        </w:tabs>
+        <w:ind w:left="2160" w:firstLine="720"/>
+        <w:rPr>
+          <w:rFonts w:cs="Arial"/>
+        </w:rPr>
+      </w:pPr>
+      <w:r>
+        <w:rPr>
+          <w:rFonts w:cs="Arial"/>
+        </w:rPr>
+        <w:tab/>
+      </w:r>
+      <w:r>
+        <w:rPr>
+          <w:rFonts w:cs="Arial"/>
+        </w:rPr>
+        <w:tab/>
+      </w:r>
+      <w:r>
+        <w:rPr>
+          <w:rFonts w:cs="Arial"/>
+        </w:rPr>
+        <w:tab/>
+        <w:t xml:space="preserve">Aloysius </w:t>
+      </w:r>
+      <w:proofErr w:type="spellStart"/>
+      <w:r>
+        <w:rPr>
+          <w:rFonts w:cs="Arial"/>
+        </w:rPr>
+        <w:t>Fernandes</w:t>
+      </w:r>
+      <w:proofErr w:type="spellEnd"/>
+      <w:r>
+        <w:rPr>
+          <w:rFonts w:cs="Arial"/>
+        </w:rPr>
+        <w:t xml:space="preserve"> (alf33),</w:t>
+      </w:r>
+    </w:p>
+    <w:p>
+      <w:pPr>
+        <w:tabs>
+          <w:tab w:val="left" w:pos="720"/>
+          <w:tab w:val="left" w:pos="1440"/>
+          <w:tab w:val="left" w:pos="2160"/>
+          <w:tab w:val="left" w:pos="2880"/>
+          <w:tab w:val="left" w:pos="3600"/>
+          <w:tab w:val="left" w:pos="4320"/>
+          <w:tab w:val="left" w:pos="5040"/>
+          <w:tab w:val="left" w:pos="5760"/>
+          <w:tab w:val="left" w:pos="7275"/>
+        </w:tabs>
+        <w:ind w:left="2160" w:firstLine="720"/>
+        <w:rPr>
+          <w:rFonts w:cs="Arial"/>
+        </w:rPr>
+      </w:pPr>
+      <w:r>
+        <w:rPr>
+          <w:rFonts w:cs="Arial"/>
+        </w:rPr>
+        <w:tab/>
+      </w:r>
+      <w:r>
+        <w:rPr>
+          <w:rFonts w:cs="Arial"/>
+        </w:rPr>
+        <w:tab/>
+      </w:r>
+      <w:r>
+        <w:rPr>
+          <w:rFonts w:cs="Arial"/>
+        </w:rPr>
+        <w:tab/>
+        <w:t>Tom Raikes (tor10)</w:t>
+      </w:r>
     </w:p>
     <w:p>
       <w:pPr>
@@ -359,7 +455,7 @@
             <w:rPr>
               <w:rFonts w:cs="Arial"/>
             </w:rPr>
-            <w:t>1.0</w:t>
+            <w:t>1.1</w:t>
           </w:r>
         </w:sdtContent>
       </w:sdt>
@@ -415,7 +511,7 @@
             <w:rPr>
               <w:rFonts w:cs="Arial"/>
             </w:rPr>
-            <w:t>Review</w:t>
+            <w:t>Release</w:t>
           </w:r>
         </w:sdtContent>
       </w:sdt>
@@ -491,22 +587,8 @@
           <w:u w:val="single"/>
         </w:rPr>
       </w:pPr>
-    </w:p>
-    <w:p>
-      <w:pPr>
-        <w:rPr>
-          <w:rFonts w:cs="Arial"/>
-          <w:u w:val="single"/>
-        </w:rPr>
-      </w:pPr>
-    </w:p>
-    <w:p>
-      <w:pPr>
-        <w:rPr>
-          <w:rFonts w:cs="Arial"/>
-          <w:u w:val="single"/>
-        </w:rPr>
-      </w:pPr>
+      <w:bookmarkStart w:id="0" w:name="_GoBack"/>
+      <w:bookmarkEnd w:id="0"/>
     </w:p>
     <w:p>
       <w:pPr>
@@ -672,7 +754,7 @@
             </w:rPr>
             <w:fldChar w:fldCharType="separate"/>
           </w:r>
-          <w:hyperlink w:anchor="_Toc403075177" w:history="1">
+          <w:hyperlink w:anchor="_Toc403647427" w:history="1">
             <w:r>
               <w:rPr>
                 <w:rStyle w:val="Hyperlink"/>
@@ -699,7 +781,7 @@
                 <w:noProof/>
                 <w:webHidden/>
               </w:rPr>
-              <w:instrText xml:space="preserve"> PAGEREF _Toc403075177 \h </w:instrText>
+              <w:instrText xml:space="preserve"> PAGEREF _Toc403647427 \h </w:instrText>
             </w:r>
             <w:r>
               <w:rPr>
@@ -742,7 +824,7 @@
               <w:lang w:eastAsia="en-GB"/>
             </w:rPr>
           </w:pPr>
-          <w:hyperlink w:anchor="_Toc403075178" w:history="1">
+          <w:hyperlink w:anchor="_Toc403647428" w:history="1">
             <w:r>
               <w:rPr>
                 <w:rStyle w:val="Hyperlink"/>
@@ -770,7 +852,7 @@
                 <w:noProof/>
                 <w:webHidden/>
               </w:rPr>
-              <w:instrText xml:space="preserve"> PAGEREF _Toc403075178 \h </w:instrText>
+              <w:instrText xml:space="preserve"> PAGEREF _Toc403647428 \h </w:instrText>
             </w:r>
             <w:r>
               <w:rPr>
@@ -813,7 +895,7 @@
               <w:lang w:eastAsia="en-GB"/>
             </w:rPr>
           </w:pPr>
-          <w:hyperlink w:anchor="_Toc403075179" w:history="1">
+          <w:hyperlink w:anchor="_Toc403647429" w:history="1">
             <w:r>
               <w:rPr>
                 <w:rStyle w:val="Hyperlink"/>
@@ -841,7 +923,7 @@
                 <w:noProof/>
                 <w:webHidden/>
               </w:rPr>
-              <w:instrText xml:space="preserve"> PAGEREF _Toc403075179 \h </w:instrText>
+              <w:instrText xml:space="preserve"> PAGEREF _Toc403647429 \h </w:instrText>
             </w:r>
             <w:r>
               <w:rPr>
@@ -884,7 +966,7 @@
               <w:lang w:eastAsia="en-GB"/>
             </w:rPr>
           </w:pPr>
-          <w:hyperlink w:anchor="_Toc403075180" w:history="1">
+          <w:hyperlink w:anchor="_Toc403647430" w:history="1">
             <w:r>
               <w:rPr>
                 <w:rStyle w:val="Hyperlink"/>
@@ -912,7 +994,7 @@
                 <w:noProof/>
                 <w:webHidden/>
               </w:rPr>
-              <w:instrText xml:space="preserve"> PAGEREF _Toc403075180 \h </w:instrText>
+              <w:instrText xml:space="preserve"> PAGEREF _Toc403647430 \h </w:instrText>
             </w:r>
             <w:r>
               <w:rPr>
@@ -956,7 +1038,7 @@
               <w:lang w:eastAsia="en-GB"/>
             </w:rPr>
           </w:pPr>
-          <w:hyperlink w:anchor="_Toc403075181" w:history="1">
+          <w:hyperlink w:anchor="_Toc403647431" w:history="1">
             <w:r>
               <w:rPr>
                 <w:rStyle w:val="Hyperlink"/>
@@ -998,7 +1080,7 @@
                 <w:noProof/>
                 <w:webHidden/>
               </w:rPr>
-              <w:instrText xml:space="preserve"> PAGEREF _Toc403075181 \h </w:instrText>
+              <w:instrText xml:space="preserve"> PAGEREF _Toc403647431 \h </w:instrText>
             </w:r>
             <w:r>
               <w:rPr>
@@ -1041,13 +1123,13 @@
               <w:lang w:eastAsia="en-GB"/>
             </w:rPr>
           </w:pPr>
-          <w:hyperlink w:anchor="_Toc403075182" w:history="1">
+          <w:hyperlink w:anchor="_Toc403647432" w:history="1">
             <w:r>
               <w:rPr>
                 <w:rStyle w:val="Hyperlink"/>
                 <w:noProof/>
               </w:rPr>
-              <w:t>2.1 Recordings Table</w:t>
+              <w:t>1.1 Recordings Table</w:t>
             </w:r>
             <w:r>
               <w:rPr>
@@ -1068,7 +1150,7 @@
                 <w:noProof/>
                 <w:webHidden/>
               </w:rPr>
-              <w:instrText xml:space="preserve"> PAGEREF _Toc403075182 \h </w:instrText>
+              <w:instrText xml:space="preserve"> PAGEREF _Toc403647432 \h </w:instrText>
             </w:r>
             <w:r>
               <w:rPr>
@@ -1111,13 +1193,13 @@
               <w:lang w:eastAsia="en-GB"/>
             </w:rPr>
           </w:pPr>
-          <w:hyperlink w:anchor="_Toc403075183" w:history="1">
+          <w:hyperlink w:anchor="_Toc403647433" w:history="1">
             <w:r>
               <w:rPr>
                 <w:rStyle w:val="Hyperlink"/>
                 <w:noProof/>
               </w:rPr>
-              <w:t>2.2 Reserves Table</w:t>
+              <w:t>1.2 Reserves Table</w:t>
             </w:r>
             <w:r>
               <w:rPr>
@@ -1138,7 +1220,7 @@
                 <w:noProof/>
                 <w:webHidden/>
               </w:rPr>
-              <w:instrText xml:space="preserve"> PAGEREF _Toc403075183 \h </w:instrText>
+              <w:instrText xml:space="preserve"> PAGEREF _Toc403647433 \h </w:instrText>
             </w:r>
             <w:r>
               <w:rPr>
@@ -1181,13 +1263,13 @@
               <w:lang w:eastAsia="en-GB"/>
             </w:rPr>
           </w:pPr>
-          <w:hyperlink w:anchor="_Toc403075184" w:history="1">
+          <w:hyperlink w:anchor="_Toc403647434" w:history="1">
             <w:r>
               <w:rPr>
                 <w:rStyle w:val="Hyperlink"/>
                 <w:noProof/>
               </w:rPr>
-              <w:t>2.3 Species Table</w:t>
+              <w:t>1.3 Species Table</w:t>
             </w:r>
             <w:r>
               <w:rPr>
@@ -1208,7 +1290,7 @@
                 <w:noProof/>
                 <w:webHidden/>
               </w:rPr>
-              <w:instrText xml:space="preserve"> PAGEREF _Toc403075184 \h </w:instrText>
+              <w:instrText xml:space="preserve"> PAGEREF _Toc403647434 \h </w:instrText>
             </w:r>
             <w:r>
               <w:rPr>
@@ -1251,13 +1333,13 @@
               <w:lang w:eastAsia="en-GB"/>
             </w:rPr>
           </w:pPr>
-          <w:hyperlink w:anchor="_Toc403075185" w:history="1">
+          <w:hyperlink w:anchor="_Toc403647435" w:history="1">
             <w:r>
               <w:rPr>
                 <w:rStyle w:val="Hyperlink"/>
                 <w:noProof/>
               </w:rPr>
-              <w:t>2.4 Species Occurrence Table</w:t>
+              <w:t>1.4 Species Occurrence Table</w:t>
             </w:r>
             <w:r>
               <w:rPr>
@@ -1278,7 +1360,7 @@
                 <w:noProof/>
                 <w:webHidden/>
               </w:rPr>
-              <w:instrText xml:space="preserve"> PAGEREF _Toc403075185 \h </w:instrText>
+              <w:instrText xml:space="preserve"> PAGEREF _Toc403647435 \h </w:instrText>
             </w:r>
             <w:r>
               <w:rPr>
@@ -1298,7 +1380,7 @@
                 <w:noProof/>
                 <w:webHidden/>
               </w:rPr>
-              <w:t>7</w:t>
+              <w:t>8</w:t>
             </w:r>
             <w:r>
               <w:rPr>
@@ -1321,13 +1403,13 @@
               <w:lang w:eastAsia="en-GB"/>
             </w:rPr>
           </w:pPr>
-          <w:hyperlink w:anchor="_Toc403075186" w:history="1">
+          <w:hyperlink w:anchor="_Toc403647436" w:history="1">
             <w:r>
               <w:rPr>
                 <w:rStyle w:val="Hyperlink"/>
                 <w:noProof/>
               </w:rPr>
-              <w:t>2.5 Users Table</w:t>
+              <w:t>1.5 Users Table</w:t>
             </w:r>
             <w:r>
               <w:rPr>
@@ -1348,7 +1430,7 @@
                 <w:noProof/>
                 <w:webHidden/>
               </w:rPr>
-              <w:instrText xml:space="preserve"> PAGEREF _Toc403075186 \h </w:instrText>
+              <w:instrText xml:space="preserve"> PAGEREF _Toc403647436 \h </w:instrText>
             </w:r>
             <w:r>
               <w:rPr>
@@ -1392,7 +1474,7 @@
               <w:lang w:eastAsia="en-GB"/>
             </w:rPr>
           </w:pPr>
-          <w:hyperlink w:anchor="_Toc403075187" w:history="1">
+          <w:hyperlink w:anchor="_Toc403647437" w:history="1">
             <w:r>
               <w:rPr>
                 <w:rStyle w:val="Hyperlink"/>
@@ -1435,7 +1517,7 @@
                 <w:noProof/>
                 <w:webHidden/>
               </w:rPr>
-              <w:instrText xml:space="preserve"> PAGEREF _Toc403075187 \h </w:instrText>
+              <w:instrText xml:space="preserve"> PAGEREF _Toc403647437 \h </w:instrText>
             </w:r>
             <w:r>
               <w:rPr>
@@ -1479,7 +1561,7 @@
               <w:lang w:eastAsia="en-GB"/>
             </w:rPr>
           </w:pPr>
-          <w:hyperlink w:anchor="_Toc403075188" w:history="1">
+          <w:hyperlink w:anchor="_Toc403647438" w:history="1">
             <w:r>
               <w:rPr>
                 <w:rStyle w:val="Hyperlink"/>
@@ -1521,7 +1603,7 @@
                 <w:noProof/>
                 <w:webHidden/>
               </w:rPr>
-              <w:instrText xml:space="preserve"> PAGEREF _Toc403075188 \h </w:instrText>
+              <w:instrText xml:space="preserve"> PAGEREF _Toc403647438 \h </w:instrText>
             </w:r>
             <w:r>
               <w:rPr>
@@ -1663,13 +1745,6 @@
     </w:p>
     <w:p>
       <w:pPr>
-        <w:rPr>
-          <w:rFonts w:cs="Arial"/>
-        </w:rPr>
-      </w:pPr>
-    </w:p>
-    <w:p>
-      <w:pPr>
         <w:pStyle w:val="Heading1"/>
         <w:numPr>
           <w:ilvl w:val="0"/>
@@ -1685,12 +1760,12 @@
         </w:rPr>
         <w:br w:type="page"/>
       </w:r>
-      <w:bookmarkStart w:id="0" w:name="_Toc403075177"/>
+      <w:bookmarkStart w:id="1" w:name="_Toc403647427"/>
       <w:r>
         <w:lastRenderedPageBreak/>
         <w:t>Introduction</w:t>
       </w:r>
-      <w:bookmarkEnd w:id="0"/>
+      <w:bookmarkEnd w:id="1"/>
     </w:p>
     <w:p>
       <w:pPr>
@@ -1699,14 +1774,14 @@
           <w:rFonts w:cs="Arial"/>
         </w:rPr>
       </w:pPr>
-      <w:bookmarkStart w:id="1" w:name="_Toc403075178"/>
+      <w:bookmarkStart w:id="2" w:name="_Toc403647428"/>
       <w:r>
         <w:rPr>
           <w:rFonts w:cs="Arial"/>
         </w:rPr>
         <w:t>Purpose of Document</w:t>
       </w:r>
-      <w:bookmarkEnd w:id="1"/>
+      <w:bookmarkEnd w:id="2"/>
     </w:p>
     <w:p>
       <w:pPr>
@@ -1734,14 +1809,14 @@
           <w:rFonts w:cs="Arial"/>
         </w:rPr>
       </w:pPr>
-      <w:bookmarkStart w:id="2" w:name="_Toc403075179"/>
+      <w:bookmarkStart w:id="3" w:name="_Toc403647429"/>
       <w:r>
         <w:rPr>
           <w:rFonts w:cs="Arial"/>
         </w:rPr>
         <w:t>Scope</w:t>
       </w:r>
-      <w:bookmarkEnd w:id="2"/>
+      <w:bookmarkEnd w:id="3"/>
     </w:p>
     <w:p>
       <w:pPr>
@@ -1770,14 +1845,14 @@
           <w:u w:val="single"/>
         </w:rPr>
       </w:pPr>
-      <w:bookmarkStart w:id="3" w:name="_Toc403075180"/>
+      <w:bookmarkStart w:id="4" w:name="_Toc403647430"/>
       <w:r>
         <w:rPr>
           <w:rFonts w:cs="Arial"/>
         </w:rPr>
         <w:t>Objectives</w:t>
       </w:r>
-      <w:bookmarkEnd w:id="3"/>
+      <w:bookmarkEnd w:id="4"/>
     </w:p>
     <w:p>
       <w:pPr>
@@ -2005,12 +2080,12 @@
       <w:pPr>
         <w:pStyle w:val="Heading1"/>
       </w:pPr>
-      <w:bookmarkStart w:id="4" w:name="_Toc403075181"/>
+      <w:bookmarkStart w:id="5" w:name="_Toc403647431"/>
       <w:r>
         <w:lastRenderedPageBreak/>
         <w:t>Database Test Specification</w:t>
       </w:r>
-      <w:bookmarkEnd w:id="4"/>
+      <w:bookmarkEnd w:id="5"/>
     </w:p>
     <w:p>
       <w:pPr>
@@ -2023,11 +2098,14 @@
       <w:pPr>
         <w:pStyle w:val="Heading3"/>
       </w:pPr>
-      <w:bookmarkStart w:id="5" w:name="_Toc403075182"/>
+      <w:bookmarkStart w:id="6" w:name="_Toc403647432"/>
       <w:r>
-        <w:t>2.1 Recordings Table</w:t>
+        <w:t>1</w:t>
       </w:r>
-      <w:bookmarkEnd w:id="5"/>
+      <w:r>
+        <w:t>.1 Recordings Table</w:t>
+      </w:r>
+      <w:bookmarkEnd w:id="6"/>
     </w:p>
     <w:p/>
     <w:tbl>
@@ -2718,12 +2796,15 @@
       <w:pPr>
         <w:pStyle w:val="Heading3"/>
       </w:pPr>
-      <w:bookmarkStart w:id="6" w:name="_Toc403075183"/>
+      <w:bookmarkStart w:id="7" w:name="_Toc403647433"/>
       <w:r>
         <w:lastRenderedPageBreak/>
-        <w:t>2.2 Reserves Table</w:t>
+        <w:t>1</w:t>
       </w:r>
-      <w:bookmarkEnd w:id="6"/>
+      <w:r>
+        <w:t>.2 Reserves Table</w:t>
+      </w:r>
+      <w:bookmarkEnd w:id="7"/>
     </w:p>
     <w:p/>
     <w:tbl>
@@ -4403,11 +4484,15 @@
       <w:pPr>
         <w:pStyle w:val="Heading3"/>
       </w:pPr>
-      <w:bookmarkStart w:id="7" w:name="_Toc403075184"/>
+      <w:bookmarkStart w:id="8" w:name="_Toc403647434"/>
       <w:r>
-        <w:t>2.3 Species Table</w:t>
+        <w:lastRenderedPageBreak/>
+        <w:t>1</w:t>
       </w:r>
-      <w:bookmarkEnd w:id="7"/>
+      <w:r>
+        <w:t>.3 Species Table</w:t>
+      </w:r>
+      <w:bookmarkEnd w:id="8"/>
     </w:p>
     <w:p/>
     <w:tbl>
@@ -5198,7 +5283,6 @@
               <w:rPr>
                 <w:b/>
               </w:rPr>
-              <w:lastRenderedPageBreak/>
               <w:t xml:space="preserve"> </w:t>
             </w:r>
             <w:r>
@@ -5245,7 +5329,11 @@
           </w:tcPr>
           <w:p>
             <w:r>
-              <w:t>Check if database adds a timestamp every time a new row gets created or updated</w:t>
+              <w:t xml:space="preserve">Check if database adds a timestamp </w:t>
+            </w:r>
+            <w:r>
+              <w:lastRenderedPageBreak/>
+              <w:t>every time a new row gets created or updated</w:t>
             </w:r>
           </w:p>
         </w:tc>
@@ -5265,6 +5353,7 @@
           </w:tcPr>
           <w:p>
             <w:r>
+              <w:lastRenderedPageBreak/>
               <w:t>Add a new species to the database</w:t>
             </w:r>
           </w:p>
@@ -5285,7 +5374,11 @@
           </w:tcPr>
           <w:p>
             <w:r>
-              <w:t>A time stamp should be automatically created in the database.</w:t>
+              <w:t xml:space="preserve">A time stamp should be automatically </w:t>
+            </w:r>
+            <w:r>
+              <w:lastRenderedPageBreak/>
+              <w:t>created in the database.</w:t>
             </w:r>
           </w:p>
         </w:tc>
@@ -5305,7 +5398,12 @@
           </w:tcPr>
           <w:p>
             <w:r>
-              <w:t>Timestamp should be created with the right time.</w:t>
+              <w:lastRenderedPageBreak/>
+              <w:t xml:space="preserve">Timestamp should be </w:t>
+            </w:r>
+            <w:r>
+              <w:lastRenderedPageBreak/>
+              <w:t>created with the right time.</w:t>
             </w:r>
           </w:p>
         </w:tc>
@@ -5371,15 +5469,21 @@
         <w:pStyle w:val="Heading3"/>
       </w:pPr>
     </w:p>
+    <w:p/>
+    <w:p/>
     <w:p>
       <w:pPr>
         <w:pStyle w:val="Heading3"/>
       </w:pPr>
-      <w:bookmarkStart w:id="8" w:name="_Toc403075185"/>
+      <w:bookmarkStart w:id="9" w:name="_Toc403647435"/>
       <w:r>
-        <w:t>2.4 Species Occurrence Table</w:t>
+        <w:lastRenderedPageBreak/>
+        <w:t>1</w:t>
       </w:r>
-      <w:bookmarkEnd w:id="8"/>
+      <w:r>
+        <w:t>.4 Species Occurrence Table</w:t>
+      </w:r>
+      <w:bookmarkEnd w:id="9"/>
     </w:p>
     <w:p/>
     <w:tbl>
@@ -6116,11 +6220,7 @@
               <w:spacing w:line="240" w:lineRule="auto"/>
             </w:pPr>
             <w:r>
-              <w:t xml:space="preserve">Check if the database can store a valid </w:t>
-            </w:r>
-            <w:r>
-              <w:lastRenderedPageBreak/>
-              <w:t>longitude</w:t>
+              <w:t>Check if the database can store a valid longitude</w:t>
             </w:r>
           </w:p>
         </w:tc>
@@ -6140,7 +6240,6 @@
               <w:spacing w:line="240" w:lineRule="auto"/>
             </w:pPr>
             <w:r>
-              <w:lastRenderedPageBreak/>
               <w:t xml:space="preserve">A valid longitude such as </w:t>
             </w:r>
             <w:r>
@@ -6167,11 +6266,7 @@
               <w:spacing w:line="240" w:lineRule="auto"/>
             </w:pPr>
             <w:r>
-              <w:t xml:space="preserve">The longitude is successfully stored in the </w:t>
-            </w:r>
-            <w:r>
-              <w:lastRenderedPageBreak/>
-              <w:t>relevant row</w:t>
+              <w:t>The longitude is successfully stored in the relevant row</w:t>
             </w:r>
           </w:p>
         </w:tc>
@@ -6191,12 +6286,7 @@
               <w:spacing w:line="240" w:lineRule="auto"/>
             </w:pPr>
             <w:r>
-              <w:lastRenderedPageBreak/>
-              <w:t xml:space="preserve">Data is stored correctly without errors or </w:t>
-            </w:r>
-            <w:r>
-              <w:lastRenderedPageBreak/>
-              <w:t>warnings</w:t>
+              <w:t>Data is stored correctly without errors or warnings</w:t>
             </w:r>
           </w:p>
         </w:tc>
@@ -6898,11 +6988,7 @@
               <w:spacing w:line="240" w:lineRule="auto"/>
             </w:pPr>
             <w:r>
-              <w:t xml:space="preserve">Check if the database can store a valid </w:t>
-            </w:r>
-            <w:r>
-              <w:lastRenderedPageBreak/>
-              <w:t>comment</w:t>
+              <w:t>Check if the database can store a valid comment</w:t>
             </w:r>
           </w:p>
         </w:tc>
@@ -6922,12 +7008,7 @@
               <w:spacing w:line="240" w:lineRule="auto"/>
             </w:pPr>
             <w:r>
-              <w:lastRenderedPageBreak/>
-              <w:t xml:space="preserve">A valid comment such as “plenty of this species in </w:t>
-            </w:r>
-            <w:r>
-              <w:lastRenderedPageBreak/>
-              <w:t>this area”</w:t>
+              <w:t>A valid comment such as “plenty of this species in this area”</w:t>
             </w:r>
           </w:p>
         </w:tc>
@@ -6947,12 +7028,7 @@
               <w:spacing w:line="240" w:lineRule="auto"/>
             </w:pPr>
             <w:r>
-              <w:lastRenderedPageBreak/>
-              <w:t xml:space="preserve">The comment is successfully stored in the </w:t>
-            </w:r>
-            <w:r>
-              <w:lastRenderedPageBreak/>
-              <w:t>relevant row</w:t>
+              <w:t>The comment is successfully stored in the relevant row</w:t>
             </w:r>
           </w:p>
         </w:tc>
@@ -6972,12 +7048,7 @@
               <w:spacing w:line="240" w:lineRule="auto"/>
             </w:pPr>
             <w:r>
-              <w:lastRenderedPageBreak/>
-              <w:t xml:space="preserve">Data is stored correctly without </w:t>
-            </w:r>
-            <w:r>
-              <w:lastRenderedPageBreak/>
-              <w:t>errors or warnings</w:t>
+              <w:t>Data is stored correctly without errors or warnings</w:t>
             </w:r>
           </w:p>
         </w:tc>
@@ -7650,12 +7721,15 @@
       <w:pPr>
         <w:pStyle w:val="Heading3"/>
       </w:pPr>
-      <w:bookmarkStart w:id="9" w:name="_Toc403075186"/>
+      <w:bookmarkStart w:id="10" w:name="_Toc403647436"/>
       <w:r>
         <w:lastRenderedPageBreak/>
-        <w:t>2.5 Users Table</w:t>
+        <w:t>1</w:t>
       </w:r>
-      <w:bookmarkEnd w:id="9"/>
+      <w:r>
+        <w:t>.5 Users Table</w:t>
+      </w:r>
+      <w:bookmarkEnd w:id="10"/>
     </w:p>
     <w:tbl>
       <w:tblPr>
@@ -8812,8 +8886,6 @@
             <w:r>
               <w:t>one number which exceeds the 25</w:t>
             </w:r>
-            <w:bookmarkStart w:id="10" w:name="_GoBack"/>
-            <w:bookmarkEnd w:id="10"/>
             <w:r>
               <w:t xml:space="preserve"> character limit</w:t>
             </w:r>
@@ -8984,6 +9056,13 @@
     <w:p>
       <w:pPr>
         <w:rPr>
+          <w:b/>
+        </w:rPr>
+      </w:pPr>
+    </w:p>
+    <w:p>
+      <w:pPr>
+        <w:rPr>
           <w:rFonts w:cs="Arial"/>
           <w:b/>
           <w:u w:val="single"/>
@@ -8997,7 +9076,7 @@
           <w:lang w:val="fr-FR"/>
         </w:rPr>
       </w:pPr>
-      <w:bookmarkStart w:id="11" w:name="_Toc403075187"/>
+      <w:bookmarkStart w:id="11" w:name="_Toc403647437"/>
       <w:r>
         <w:lastRenderedPageBreak/>
         <w:t>REFERENCES</w:t>
@@ -9022,7 +9101,7 @@
       <w:pPr>
         <w:pStyle w:val="Heading1"/>
       </w:pPr>
-      <w:bookmarkStart w:id="12" w:name="_Toc403075188"/>
+      <w:bookmarkStart w:id="12" w:name="_Toc403647438"/>
       <w:r>
         <w:t>DOCUMENT HISTORY</w:t>
       </w:r>
@@ -9291,6 +9370,128 @@
                 <w:rFonts w:cs="Arial"/>
               </w:rPr>
               <w:t>Add20</w:t>
+            </w:r>
+          </w:p>
+        </w:tc>
+      </w:tr>
+      <w:tr>
+        <w:tc>
+          <w:tcPr>
+            <w:tcW w:w="1005" w:type="dxa"/>
+            <w:tcBorders>
+              <w:top w:val="single" w:sz="4" w:space="0" w:color="auto"/>
+              <w:left w:val="single" w:sz="4" w:space="0" w:color="auto"/>
+              <w:bottom w:val="single" w:sz="4" w:space="0" w:color="auto"/>
+              <w:right w:val="single" w:sz="4" w:space="0" w:color="auto"/>
+            </w:tcBorders>
+          </w:tcPr>
+          <w:p>
+            <w:pPr>
+              <w:rPr>
+                <w:rFonts w:cs="Arial"/>
+              </w:rPr>
+            </w:pPr>
+            <w:r>
+              <w:rPr>
+                <w:rFonts w:cs="Arial"/>
+              </w:rPr>
+              <w:t>1.1</w:t>
+            </w:r>
+          </w:p>
+        </w:tc>
+        <w:tc>
+          <w:tcPr>
+            <w:tcW w:w="1803" w:type="dxa"/>
+            <w:tcBorders>
+              <w:top w:val="single" w:sz="4" w:space="0" w:color="auto"/>
+              <w:left w:val="single" w:sz="4" w:space="0" w:color="auto"/>
+              <w:bottom w:val="single" w:sz="4" w:space="0" w:color="auto"/>
+              <w:right w:val="single" w:sz="4" w:space="0" w:color="auto"/>
+            </w:tcBorders>
+          </w:tcPr>
+          <w:p>
+            <w:pPr>
+              <w:rPr>
+                <w:rFonts w:cs="Arial"/>
+              </w:rPr>
+            </w:pPr>
+            <w:r>
+              <w:rPr>
+                <w:rFonts w:cs="Arial"/>
+              </w:rPr>
+              <w:t>#8</w:t>
+            </w:r>
+          </w:p>
+        </w:tc>
+        <w:tc>
+          <w:tcPr>
+            <w:tcW w:w="1165" w:type="dxa"/>
+            <w:tcBorders>
+              <w:top w:val="single" w:sz="4" w:space="0" w:color="auto"/>
+              <w:left w:val="single" w:sz="4" w:space="0" w:color="auto"/>
+              <w:bottom w:val="single" w:sz="4" w:space="0" w:color="auto"/>
+              <w:right w:val="single" w:sz="4" w:space="0" w:color="auto"/>
+            </w:tcBorders>
+          </w:tcPr>
+          <w:p>
+            <w:pPr>
+              <w:rPr>
+                <w:rFonts w:cs="Arial"/>
+              </w:rPr>
+            </w:pPr>
+            <w:r>
+              <w:rPr>
+                <w:rFonts w:cs="Arial"/>
+              </w:rPr>
+              <w:t>13/11/14</w:t>
+            </w:r>
+          </w:p>
+        </w:tc>
+        <w:tc>
+          <w:tcPr>
+            <w:tcW w:w="3393" w:type="dxa"/>
+            <w:tcBorders>
+              <w:top w:val="single" w:sz="4" w:space="0" w:color="auto"/>
+              <w:left w:val="single" w:sz="4" w:space="0" w:color="auto"/>
+              <w:bottom w:val="single" w:sz="4" w:space="0" w:color="auto"/>
+              <w:right w:val="single" w:sz="4" w:space="0" w:color="auto"/>
+            </w:tcBorders>
+          </w:tcPr>
+          <w:p>
+            <w:pPr>
+              <w:rPr>
+                <w:rFonts w:cs="Arial"/>
+              </w:rPr>
+            </w:pPr>
+            <w:r>
+              <w:rPr>
+                <w:rFonts w:cs="Arial"/>
+              </w:rPr>
+              <w:t>Updated authors, section numeration and updated values within document to reflect new database schema</w:t>
+            </w:r>
+          </w:p>
+        </w:tc>
+        <w:tc>
+          <w:tcPr>
+            <w:tcW w:w="1435" w:type="dxa"/>
+            <w:tcBorders>
+              <w:top w:val="single" w:sz="4" w:space="0" w:color="auto"/>
+              <w:left w:val="single" w:sz="4" w:space="0" w:color="auto"/>
+              <w:bottom w:val="single" w:sz="4" w:space="0" w:color="auto"/>
+              <w:right w:val="single" w:sz="4" w:space="0" w:color="auto"/>
+            </w:tcBorders>
+          </w:tcPr>
+          <w:p>
+            <w:pPr>
+              <w:rPr>
+                <w:rFonts w:cs="Arial"/>
+              </w:rPr>
+            </w:pPr>
+            <w:r>
+              <w:rPr>
+                <w:rFonts w:cs="Arial"/>
+              </w:rPr>
+              <w:t>Add20 &amp; Kid10</w:t>
             </w:r>
           </w:p>
         </w:tc>
@@ -9375,7 +9576,13 @@
               <w:t>Aberystwyth University / Computer Science</w:t>
             </w:r>
             <w:r>
-              <w:t xml:space="preserve">                                                           Page </w:t>
+              <w:t xml:space="preserve">                           </w:t>
+            </w:r>
+            <w:r>
+              <w:t xml:space="preserve">                             </w:t>
+            </w:r>
+            <w:r>
+              <w:t xml:space="preserve">Page </w:t>
             </w:r>
             <w:r>
               <w:rPr>
@@ -9558,7 +9765,7 @@
       <w:sdtEndPr/>
       <w:sdtContent>
         <w:r>
-          <w:t>1.0</w:t>
+          <w:t>1.1</w:t>
         </w:r>
       </w:sdtContent>
     </w:sdt>
@@ -9576,7 +9783,7 @@
       <w:sdtEndPr/>
       <w:sdtContent>
         <w:r>
-          <w:t>Review</w:t>
+          <w:t>Release</w:t>
         </w:r>
       </w:sdtContent>
     </w:sdt>
@@ -9658,7 +9865,7 @@
       <w:sdtEndPr/>
       <w:sdtContent>
         <w:r>
-          <w:t>1.0</w:t>
+          <w:t>1.1</w:t>
         </w:r>
       </w:sdtContent>
     </w:sdt>
@@ -9676,7 +9883,7 @@
       <w:sdtEndPr/>
       <w:sdtContent>
         <w:r>
-          <w:t>Review</w:t>
+          <w:t>Release</w:t>
         </w:r>
       </w:sdtContent>
     </w:sdt>
@@ -12135,7 +12342,7 @@
     <w:charset w:val="00"/>
     <w:family w:val="roman"/>
     <w:pitch w:val="variable"/>
-    <w:sig w:usb0="E0002EFF" w:usb1="C0007843" w:usb2="00000009" w:usb3="00000000" w:csb0="000001FF" w:csb1="00000000"/>
+    <w:sig w:usb0="E0002AFF" w:usb1="C0007841" w:usb2="00000009" w:usb3="00000000" w:csb0="000001FF" w:csb1="00000000"/>
   </w:font>
   <w:font w:name="Courier New">
     <w:panose1 w:val="02070309020205020404"/>
@@ -12220,6 +12427,7 @@
     <w:rsid w:val="004F58E6"/>
     <w:rsid w:val="007424AF"/>
     <w:rsid w:val="009B395C"/>
+    <w:rsid w:val="00F74F0F"/>
   </w:rsids>
   <m:mathPr>
     <m:mathFont m:val="Cambria Math"/>
@@ -12982,7 +13190,7 @@
 </file>
 
 <file path=customXml/itemProps2.xml><?xml version="1.0" encoding="utf-8"?>
-<ds:datastoreItem xmlns:ds="http://schemas.openxmlformats.org/officeDocument/2006/customXml" ds:itemID="{53AD56A1-2650-4C4B-B5A2-5C624E35BDAE}">
+<ds:datastoreItem xmlns:ds="http://schemas.openxmlformats.org/officeDocument/2006/customXml" ds:itemID="{50F63217-FA99-42CF-8F12-E7079F6EDF41}">
   <ds:schemaRefs>
     <ds:schemaRef ds:uri="http://schemas.openxmlformats.org/officeDocument/2006/bibliography"/>
   </ds:schemaRefs>

</xml_diff>